<commit_message>
Updated documents according to review comments.
</commit_message>
<xml_diff>
--- a/Project_Files/03_FunctionalSafetyConcept_LaneAssistance.docx
+++ b/Project_Files/03_FunctionalSafetyConcept_LaneAssistance.docx
@@ -194,10 +194,14 @@
         <w:rPr>
           <w:color w:val="B7B7B7"/>
         </w:rPr>
-        <w:t>1.0</w:t>
-      </w:r>
-      <w:bookmarkStart w:id="5" w:name="_GoBack"/>
-      <w:bookmarkEnd w:id="5"/>
+        <w:t>2</w:t>
+      </w:r>
+      <w:r>
+        <w:rPr>
+          <w:color w:val="B7B7B7"/>
+        </w:rPr>
+        <w:t>.0</w:t>
+      </w:r>
     </w:p>
     <w:p>
       <w:pPr>
@@ -226,8 +230,8 @@
           <w:szCs w:val="48"/>
         </w:rPr>
       </w:pPr>
-      <w:bookmarkStart w:id="6" w:name="_q7vpi366elug" w:colFirst="0" w:colLast="0"/>
-      <w:bookmarkEnd w:id="6"/>
+      <w:bookmarkStart w:id="5" w:name="_q7vpi366elug" w:colFirst="0" w:colLast="0"/>
+      <w:bookmarkEnd w:id="5"/>
       <w:r>
         <w:rPr>
           <w:noProof/>
@@ -291,8 +295,8 @@
         <w:spacing w:before="480" w:after="180" w:line="240" w:lineRule="auto"/>
         <w:contextualSpacing w:val="0"/>
       </w:pPr>
-      <w:bookmarkStart w:id="7" w:name="_1t3h5sf" w:colFirst="0" w:colLast="0"/>
-      <w:bookmarkEnd w:id="7"/>
+      <w:bookmarkStart w:id="6" w:name="_1t3h5sf" w:colFirst="0" w:colLast="0"/>
+      <w:bookmarkEnd w:id="6"/>
       <w:r>
         <w:lastRenderedPageBreak/>
         <w:t>Document history</w:t>
@@ -497,66 +501,64 @@
                 <w:szCs w:val="22"/>
               </w:rPr>
             </w:pPr>
-            <w:proofErr w:type="spellStart"/>
             <w:r>
               <w:rPr>
                 <w:rFonts w:ascii="Calibri" w:eastAsia="Calibri" w:hAnsi="Calibri" w:cs="Calibri"/>
                 <w:sz w:val="22"/>
                 <w:szCs w:val="22"/>
               </w:rPr>
-              <w:t>Chunfeng</w:t>
-            </w:r>
-            <w:proofErr w:type="spellEnd"/>
-            <w:r>
+              <w:t>Chunfeng Yang</w:t>
+            </w:r>
+          </w:p>
+        </w:tc>
+        <w:tc>
+          <w:tcPr>
+            <w:tcW w:w="4785" w:type="dxa"/>
+          </w:tcPr>
+          <w:p>
+            <w:pPr>
+              <w:widowControl w:val="0"/>
+              <w:contextualSpacing w:val="0"/>
               <w:rPr>
                 <w:rFonts w:ascii="Calibri" w:eastAsia="Calibri" w:hAnsi="Calibri" w:cs="Calibri"/>
                 <w:sz w:val="22"/>
                 <w:szCs w:val="22"/>
               </w:rPr>
-              <w:t xml:space="preserve"> Yang</w:t>
-            </w:r>
-          </w:p>
-        </w:tc>
-        <w:tc>
-          <w:tcPr>
-            <w:tcW w:w="4785" w:type="dxa"/>
-          </w:tcPr>
-          <w:p>
-            <w:pPr>
-              <w:widowControl w:val="0"/>
-              <w:contextualSpacing w:val="0"/>
+            </w:pPr>
+            <w:r>
               <w:rPr>
                 <w:rFonts w:ascii="Calibri" w:eastAsia="Calibri" w:hAnsi="Calibri" w:cs="Calibri"/>
                 <w:sz w:val="22"/>
                 <w:szCs w:val="22"/>
               </w:rPr>
-            </w:pPr>
-            <w:r>
+              <w:t>Initial version.</w:t>
+            </w:r>
+          </w:p>
+        </w:tc>
+      </w:tr>
+      <w:tr>
+        <w:tc>
+          <w:tcPr>
+            <w:tcW w:w="1470" w:type="dxa"/>
+          </w:tcPr>
+          <w:p>
+            <w:pPr>
+              <w:widowControl w:val="0"/>
+              <w:contextualSpacing w:val="0"/>
               <w:rPr>
                 <w:rFonts w:ascii="Calibri" w:eastAsia="Calibri" w:hAnsi="Calibri" w:cs="Calibri"/>
                 <w:sz w:val="22"/>
                 <w:szCs w:val="22"/>
               </w:rPr>
-              <w:t>Initial version.</w:t>
-            </w:r>
-          </w:p>
-        </w:tc>
-      </w:tr>
-      <w:tr>
-        <w:tc>
-          <w:tcPr>
-            <w:tcW w:w="1470" w:type="dxa"/>
-          </w:tcPr>
-          <w:p>
-            <w:pPr>
-              <w:widowControl w:val="0"/>
-              <w:contextualSpacing w:val="0"/>
+            </w:pPr>
+            <w:r>
               <w:rPr>
                 <w:rFonts w:ascii="Calibri" w:eastAsia="Calibri" w:hAnsi="Calibri" w:cs="Calibri"/>
                 <w:sz w:val="22"/>
                 <w:szCs w:val="22"/>
               </w:rPr>
-            </w:pPr>
+              <w:t>10/31/2018</w:t>
+            </w:r>
           </w:p>
         </w:tc>
         <w:tc>
@@ -573,27 +575,19 @@
                 <w:szCs w:val="22"/>
               </w:rPr>
             </w:pPr>
-          </w:p>
-        </w:tc>
-        <w:tc>
-          <w:tcPr>
-            <w:tcW w:w="2100" w:type="dxa"/>
-          </w:tcPr>
-          <w:p>
-            <w:pPr>
-              <w:widowControl w:val="0"/>
-              <w:contextualSpacing w:val="0"/>
+            <w:r>
               <w:rPr>
                 <w:rFonts w:ascii="Calibri" w:eastAsia="Calibri" w:hAnsi="Calibri" w:cs="Calibri"/>
                 <w:sz w:val="22"/>
                 <w:szCs w:val="22"/>
               </w:rPr>
-            </w:pPr>
-          </w:p>
-        </w:tc>
-        <w:tc>
-          <w:tcPr>
-            <w:tcW w:w="4785" w:type="dxa"/>
+              <w:t>2.0</w:t>
+            </w:r>
+          </w:p>
+        </w:tc>
+        <w:tc>
+          <w:tcPr>
+            <w:tcW w:w="2100" w:type="dxa"/>
           </w:tcPr>
           <w:p>
             <w:pPr>
@@ -605,6 +599,78 @@
                 <w:szCs w:val="22"/>
               </w:rPr>
             </w:pPr>
+            <w:r>
+              <w:rPr>
+                <w:rFonts w:ascii="Calibri" w:eastAsia="Calibri" w:hAnsi="Calibri" w:cs="Calibri"/>
+                <w:sz w:val="22"/>
+                <w:szCs w:val="22"/>
+              </w:rPr>
+              <w:t>Chunfeng Yang</w:t>
+            </w:r>
+          </w:p>
+        </w:tc>
+        <w:tc>
+          <w:tcPr>
+            <w:tcW w:w="4785" w:type="dxa"/>
+          </w:tcPr>
+          <w:p>
+            <w:pPr>
+              <w:widowControl w:val="0"/>
+              <w:contextualSpacing w:val="0"/>
+              <w:rPr>
+                <w:rFonts w:ascii="Calibri" w:eastAsia="Calibri" w:hAnsi="Calibri" w:cs="Calibri"/>
+                <w:sz w:val="22"/>
+                <w:szCs w:val="22"/>
+              </w:rPr>
+            </w:pPr>
+            <w:r>
+              <w:rPr>
+                <w:rFonts w:ascii="Calibri" w:eastAsia="Calibri" w:hAnsi="Calibri" w:cs="Calibri"/>
+                <w:sz w:val="22"/>
+                <w:szCs w:val="22"/>
+              </w:rPr>
+              <w:t>Update these sections:</w:t>
+            </w:r>
+          </w:p>
+          <w:p>
+            <w:pPr>
+              <w:widowControl w:val="0"/>
+              <w:contextualSpacing w:val="0"/>
+              <w:rPr>
+                <w:rFonts w:ascii="Calibri" w:eastAsia="Calibri" w:hAnsi="Calibri" w:cs="Calibri"/>
+                <w:sz w:val="22"/>
+                <w:szCs w:val="22"/>
+              </w:rPr>
+            </w:pPr>
+            <w:r>
+              <w:rPr>
+                <w:rFonts w:ascii="Calibri" w:eastAsia="Calibri" w:hAnsi="Calibri" w:cs="Calibri"/>
+                <w:sz w:val="22"/>
+                <w:szCs w:val="22"/>
+              </w:rPr>
+              <w:t>Functional Safety Requirements,</w:t>
+            </w:r>
+          </w:p>
+          <w:p>
+            <w:pPr>
+              <w:widowControl w:val="0"/>
+              <w:contextualSpacing w:val="0"/>
+              <w:rPr>
+                <w:rFonts w:ascii="Calibri" w:eastAsia="Calibri" w:hAnsi="Calibri" w:cs="Calibri"/>
+                <w:sz w:val="22"/>
+                <w:szCs w:val="22"/>
+              </w:rPr>
+            </w:pPr>
+            <w:r>
+              <w:rPr>
+                <w:rFonts w:ascii="Calibri" w:eastAsia="Calibri" w:hAnsi="Calibri" w:cs="Calibri"/>
+                <w:sz w:val="22"/>
+                <w:szCs w:val="22"/>
+              </w:rPr>
+              <w:t>Refinement of System Architecture.</w:t>
+            </w:r>
+            <w:bookmarkStart w:id="7" w:name="_GoBack"/>
+            <w:bookmarkEnd w:id="7"/>
           </w:p>
         </w:tc>
       </w:tr>
@@ -4160,21 +4226,7 @@
               <w:rPr>
                 <w:lang w:val="en-US"/>
               </w:rPr>
-              <w:t xml:space="preserve">below </w:t>
-            </w:r>
-            <w:proofErr w:type="spellStart"/>
-            <w:r>
-              <w:rPr>
-                <w:lang w:val="en-US"/>
-              </w:rPr>
-              <w:t>Max_Torque_Amplitude</w:t>
-            </w:r>
-            <w:proofErr w:type="spellEnd"/>
-            <w:r>
-              <w:rPr>
-                <w:lang w:val="en-US"/>
-              </w:rPr>
-              <w:t xml:space="preserve">. </w:t>
+              <w:t xml:space="preserve">below Max_Torque_Amplitude. </w:t>
             </w:r>
           </w:p>
         </w:tc>
@@ -4214,18 +4266,109 @@
               <w:spacing w:line="240" w:lineRule="auto"/>
             </w:pPr>
             <w:r>
-              <w:t xml:space="preserve">50 </w:t>
-            </w:r>
-            <w:proofErr w:type="spellStart"/>
-            <w:r>
-              <w:t>ms</w:t>
-            </w:r>
-            <w:proofErr w:type="spellEnd"/>
+              <w:t>50 ms</w:t>
+            </w:r>
           </w:p>
         </w:tc>
         <w:tc>
           <w:tcPr>
             <w:tcW w:w="1920" w:type="dxa"/>
+            <w:tcMar>
+              <w:top w:w="100" w:type="dxa"/>
+              <w:left w:w="100" w:type="dxa"/>
+              <w:bottom w:w="100" w:type="dxa"/>
+              <w:right w:w="100" w:type="dxa"/>
+            </w:tcMar>
+          </w:tcPr>
+          <w:p>
+            <w:pPr>
+              <w:pBdr>
+                <w:top w:val="none" w:sz="0" w:space="0" w:color="auto"/>
+                <w:left w:val="none" w:sz="0" w:space="0" w:color="auto"/>
+                <w:bottom w:val="none" w:sz="0" w:space="0" w:color="auto"/>
+                <w:right w:val="none" w:sz="0" w:space="0" w:color="auto"/>
+                <w:between w:val="none" w:sz="0" w:space="0" w:color="auto"/>
+              </w:pBdr>
+              <w:spacing w:line="240" w:lineRule="auto"/>
+              <w:rPr>
+                <w:rFonts w:ascii="Times New Roman" w:eastAsia="Times New Roman" w:hAnsi="Times New Roman" w:cs="Times New Roman"/>
+                <w:color w:val="auto"/>
+                <w:sz w:val="24"/>
+                <w:szCs w:val="24"/>
+                <w:lang w:val="en-US"/>
+              </w:rPr>
+            </w:pPr>
+            <w:r>
+              <w:rPr>
+                <w:rFonts w:ascii="Helvetica" w:eastAsia="Times New Roman" w:hAnsi="Helvetica" w:cs="Times New Roman"/>
+                <w:color w:val="58646D"/>
+                <w:sz w:val="21"/>
+                <w:szCs w:val="21"/>
+                <w:shd w:val="clear" w:color="auto" w:fill="FFFFFF"/>
+                <w:lang w:val="en-US"/>
+              </w:rPr>
+              <w:t>LDW torque request amplitude is set to zero</w:t>
+            </w:r>
+            <w:r>
+              <w:rPr>
+                <w:lang w:val="en-US"/>
+              </w:rPr>
+              <w:t>.</w:t>
+            </w:r>
+          </w:p>
+        </w:tc>
+      </w:tr>
+      <w:tr>
+        <w:tc>
+          <w:tcPr>
+            <w:tcW w:w="1530" w:type="dxa"/>
+            <w:tcMar>
+              <w:top w:w="100" w:type="dxa"/>
+              <w:left w:w="100" w:type="dxa"/>
+              <w:bottom w:w="100" w:type="dxa"/>
+              <w:right w:w="100" w:type="dxa"/>
+            </w:tcMar>
+          </w:tcPr>
+          <w:p>
+            <w:pPr>
+              <w:widowControl w:val="0"/>
+              <w:spacing w:line="240" w:lineRule="auto"/>
+            </w:pPr>
+            <w:r>
+              <w:t>Functional</w:t>
+            </w:r>
+          </w:p>
+          <w:p>
+            <w:pPr>
+              <w:widowControl w:val="0"/>
+              <w:spacing w:line="240" w:lineRule="auto"/>
+            </w:pPr>
+            <w:r>
+              <w:t>Safety</w:t>
+            </w:r>
+          </w:p>
+          <w:p>
+            <w:pPr>
+              <w:widowControl w:val="0"/>
+              <w:spacing w:line="240" w:lineRule="auto"/>
+            </w:pPr>
+            <w:r>
+              <w:t>Requirement</w:t>
+            </w:r>
+          </w:p>
+          <w:p>
+            <w:pPr>
+              <w:widowControl w:val="0"/>
+              <w:spacing w:line="240" w:lineRule="auto"/>
+            </w:pPr>
+            <w:r>
+              <w:t>01-02</w:t>
+            </w:r>
+          </w:p>
+        </w:tc>
+        <w:tc>
+          <w:tcPr>
+            <w:tcW w:w="4500" w:type="dxa"/>
             <w:tcMar>
               <w:top w:w="100" w:type="dxa"/>
               <w:left w:w="100" w:type="dxa"/>
@@ -4256,48 +4399,263 @@
               <w:rPr>
                 <w:lang w:val="en-US"/>
               </w:rPr>
-              <w:t>Vibration</w:t>
-            </w:r>
-            <w:r>
-              <w:rPr>
-                <w:rFonts w:ascii="Times" w:hAnsi="Times" w:cs="Times"/>
-                <w:lang w:val="en-US"/>
-              </w:rPr>
-              <w:t xml:space="preserve"> </w:t>
-            </w:r>
-            <w:r>
-              <w:rPr>
-                <w:lang w:val="en-US"/>
-              </w:rPr>
-              <w:t xml:space="preserve">torque amplitude below </w:t>
-            </w:r>
-            <w:proofErr w:type="spellStart"/>
-            <w:r>
-              <w:rPr>
-                <w:lang w:val="en-US"/>
-              </w:rPr>
-              <w:t>Max_Torque_A</w:t>
-            </w:r>
-            <w:proofErr w:type="spellEnd"/>
-            <w:r>
-              <w:rPr>
-                <w:lang w:val="en-US"/>
-              </w:rPr>
-              <w:t xml:space="preserve"> </w:t>
-            </w:r>
-            <w:proofErr w:type="spellStart"/>
-            <w:r>
-              <w:rPr>
-                <w:lang w:val="en-US"/>
-              </w:rPr>
-              <w:t>mplitude</w:t>
-            </w:r>
-            <w:proofErr w:type="spellEnd"/>
-            <w:r>
-              <w:rPr>
-                <w:lang w:val="en-US"/>
-              </w:rPr>
-              <w:t>.</w:t>
+              <w:t>The</w:t>
+            </w:r>
+            <w:r>
+              <w:rPr>
+                <w:rFonts w:ascii="Times" w:hAnsi="Times" w:cs="Times"/>
+                <w:lang w:val="en-US"/>
+              </w:rPr>
+              <w:t xml:space="preserve"> </w:t>
+            </w:r>
+            <w:r>
+              <w:rPr>
+                <w:lang w:val="en-US"/>
+              </w:rPr>
+              <w:t>Lane</w:t>
+            </w:r>
+            <w:r>
+              <w:rPr>
+                <w:rFonts w:ascii="Times" w:hAnsi="Times" w:cs="Times"/>
+                <w:lang w:val="en-US"/>
+              </w:rPr>
+              <w:t xml:space="preserve"> </w:t>
+            </w:r>
+            <w:r>
+              <w:rPr>
+                <w:lang w:val="en-US"/>
+              </w:rPr>
+              <w:t>Departure</w:t>
+            </w:r>
+            <w:r>
+              <w:rPr>
+                <w:rFonts w:ascii="Times" w:hAnsi="Times" w:cs="Times"/>
+                <w:lang w:val="en-US"/>
+              </w:rPr>
+              <w:t xml:space="preserve"> </w:t>
+            </w:r>
+            <w:r>
+              <w:rPr>
+                <w:lang w:val="en-US"/>
+              </w:rPr>
+              <w:t>Warning</w:t>
+            </w:r>
+            <w:r>
+              <w:rPr>
+                <w:rFonts w:ascii="Times" w:hAnsi="Times" w:cs="Times"/>
+                <w:lang w:val="en-US"/>
+              </w:rPr>
+              <w:t xml:space="preserve"> </w:t>
+            </w:r>
+            <w:r>
+              <w:rPr>
+                <w:lang w:val="en-US"/>
+              </w:rPr>
+              <w:t>item</w:t>
+            </w:r>
+            <w:r>
+              <w:rPr>
+                <w:rFonts w:ascii="Times" w:hAnsi="Times" w:cs="Times"/>
+                <w:lang w:val="en-US"/>
+              </w:rPr>
+              <w:t xml:space="preserve"> </w:t>
+            </w:r>
+            <w:r>
+              <w:rPr>
+                <w:lang w:val="en-US"/>
+              </w:rPr>
+              <w:t>shall ensure</w:t>
+            </w:r>
+            <w:r>
+              <w:rPr>
+                <w:rFonts w:ascii="Times" w:hAnsi="Times" w:cs="Times"/>
+                <w:lang w:val="en-US"/>
+              </w:rPr>
+              <w:t xml:space="preserve"> </w:t>
+            </w:r>
+            <w:r>
+              <w:rPr>
+                <w:lang w:val="en-US"/>
+              </w:rPr>
+              <w:t>that</w:t>
+            </w:r>
+            <w:r>
+              <w:rPr>
+                <w:rFonts w:ascii="Times" w:hAnsi="Times" w:cs="Times"/>
+                <w:lang w:val="en-US"/>
+              </w:rPr>
+              <w:t xml:space="preserve"> </w:t>
+            </w:r>
+            <w:r>
+              <w:rPr>
+                <w:lang w:val="en-US"/>
+              </w:rPr>
+              <w:t>the</w:t>
+            </w:r>
+            <w:r>
+              <w:rPr>
+                <w:rFonts w:ascii="Times" w:hAnsi="Times" w:cs="Times"/>
+                <w:lang w:val="en-US"/>
+              </w:rPr>
+              <w:t xml:space="preserve"> </w:t>
+            </w:r>
+            <w:r>
+              <w:rPr>
+                <w:lang w:val="en-US"/>
+              </w:rPr>
+              <w:t>lane</w:t>
+            </w:r>
+            <w:r>
+              <w:rPr>
+                <w:rFonts w:ascii="Times" w:hAnsi="Times" w:cs="Times"/>
+                <w:lang w:val="en-US"/>
+              </w:rPr>
+              <w:t xml:space="preserve"> </w:t>
+            </w:r>
+            <w:r>
+              <w:rPr>
+                <w:lang w:val="en-US"/>
+              </w:rPr>
+              <w:t>departure oscillating</w:t>
+            </w:r>
+            <w:r>
+              <w:rPr>
+                <w:rFonts w:ascii="Times" w:hAnsi="Times" w:cs="Times"/>
+                <w:lang w:val="en-US"/>
+              </w:rPr>
+              <w:t xml:space="preserve"> </w:t>
+            </w:r>
+            <w:r>
+              <w:rPr>
+                <w:lang w:val="en-US"/>
+              </w:rPr>
+              <w:t>torque</w:t>
+            </w:r>
+            <w:r>
+              <w:rPr>
+                <w:rFonts w:ascii="Times" w:hAnsi="Times" w:cs="Times"/>
+                <w:lang w:val="en-US"/>
+              </w:rPr>
+              <w:t xml:space="preserve"> </w:t>
+            </w:r>
+            <w:r>
+              <w:rPr>
+                <w:lang w:val="en-US"/>
+              </w:rPr>
+              <w:t>frequency</w:t>
+            </w:r>
+            <w:r>
+              <w:rPr>
+                <w:rFonts w:ascii="Times" w:hAnsi="Times" w:cs="Times"/>
+                <w:lang w:val="en-US"/>
+              </w:rPr>
+              <w:t xml:space="preserve"> </w:t>
+            </w:r>
+            <w:r>
+              <w:rPr>
+                <w:lang w:val="en-US"/>
+              </w:rPr>
+              <w:t>is</w:t>
+            </w:r>
+            <w:r>
+              <w:rPr>
+                <w:rFonts w:ascii="Times" w:hAnsi="Times" w:cs="Times"/>
+                <w:lang w:val="en-US"/>
+              </w:rPr>
+              <w:t xml:space="preserve"> </w:t>
+            </w:r>
+            <w:r>
+              <w:rPr>
+                <w:lang w:val="en-US"/>
+              </w:rPr>
+              <w:t xml:space="preserve">below Max_Torque_Frequency. </w:t>
+            </w:r>
+          </w:p>
+        </w:tc>
+        <w:tc>
+          <w:tcPr>
+            <w:tcW w:w="360" w:type="dxa"/>
+            <w:tcMar>
+              <w:top w:w="100" w:type="dxa"/>
+              <w:left w:w="100" w:type="dxa"/>
+              <w:bottom w:w="100" w:type="dxa"/>
+              <w:right w:w="100" w:type="dxa"/>
+            </w:tcMar>
+          </w:tcPr>
+          <w:p>
+            <w:pPr>
+              <w:widowControl w:val="0"/>
+              <w:spacing w:line="240" w:lineRule="auto"/>
+            </w:pPr>
+            <w:r>
+              <w:t>C</w:t>
+            </w:r>
+          </w:p>
+        </w:tc>
+        <w:tc>
+          <w:tcPr>
+            <w:tcW w:w="1245" w:type="dxa"/>
+            <w:tcMar>
+              <w:top w:w="100" w:type="dxa"/>
+              <w:left w:w="100" w:type="dxa"/>
+              <w:bottom w:w="100" w:type="dxa"/>
+              <w:right w:w="100" w:type="dxa"/>
+            </w:tcMar>
+          </w:tcPr>
+          <w:p>
+            <w:pPr>
+              <w:widowControl w:val="0"/>
+              <w:spacing w:line="240" w:lineRule="auto"/>
+            </w:pPr>
+            <w:r>
+              <w:t>50 ms</w:t>
+            </w:r>
+          </w:p>
+        </w:tc>
+        <w:tc>
+          <w:tcPr>
+            <w:tcW w:w="1920" w:type="dxa"/>
+            <w:tcMar>
+              <w:top w:w="100" w:type="dxa"/>
+              <w:left w:w="100" w:type="dxa"/>
+              <w:bottom w:w="100" w:type="dxa"/>
+              <w:right w:w="100" w:type="dxa"/>
+            </w:tcMar>
+          </w:tcPr>
+          <w:p>
+            <w:pPr>
+              <w:pBdr>
+                <w:top w:val="none" w:sz="0" w:space="0" w:color="auto"/>
+                <w:left w:val="none" w:sz="0" w:space="0" w:color="auto"/>
+                <w:bottom w:val="none" w:sz="0" w:space="0" w:color="auto"/>
+                <w:right w:val="none" w:sz="0" w:space="0" w:color="auto"/>
+                <w:between w:val="none" w:sz="0" w:space="0" w:color="auto"/>
+              </w:pBdr>
+              <w:spacing w:line="240" w:lineRule="auto"/>
+              <w:rPr>
+                <w:rFonts w:ascii="Times New Roman" w:eastAsia="Times New Roman" w:hAnsi="Times New Roman" w:cs="Times New Roman"/>
+                <w:color w:val="auto"/>
+                <w:sz w:val="24"/>
+                <w:szCs w:val="24"/>
+                <w:lang w:val="en-US"/>
+              </w:rPr>
+            </w:pPr>
+            <w:r>
+              <w:rPr>
+                <w:rFonts w:ascii="Helvetica" w:eastAsia="Times New Roman" w:hAnsi="Helvetica" w:cs="Times New Roman"/>
+                <w:color w:val="58646D"/>
+                <w:sz w:val="21"/>
+                <w:szCs w:val="21"/>
+                <w:shd w:val="clear" w:color="auto" w:fill="FFFFFF"/>
+                <w:lang w:val="en-US"/>
+              </w:rPr>
+              <w:t>LDW torque request frequency is set to zero</w:t>
+            </w:r>
+            <w:r>
+              <w:rPr>
+                <w:lang w:val="en-US"/>
+              </w:rPr>
+              <w:t xml:space="preserve">. </w:t>
             </w:r>
           </w:p>
         </w:tc>
@@ -4346,7 +4704,7 @@
               <w:spacing w:line="240" w:lineRule="auto"/>
             </w:pPr>
             <w:r>
-              <w:t>01-02</w:t>
+              <w:t>01-03</w:t>
             </w:r>
           </w:p>
         </w:tc>
@@ -4435,33 +4793,46 @@
               <w:rPr>
                 <w:lang w:val="en-US"/>
               </w:rPr>
-              <w:t>item</w:t>
-            </w:r>
-            <w:r>
-              <w:rPr>
-                <w:rFonts w:ascii="Times" w:hAnsi="Times" w:cs="Times"/>
-                <w:lang w:val="en-US"/>
-              </w:rPr>
-              <w:t xml:space="preserve"> </w:t>
-            </w:r>
-            <w:r>
-              <w:rPr>
-                <w:lang w:val="en-US"/>
-              </w:rPr>
-              <w:t>shall ensure</w:t>
-            </w:r>
-            <w:r>
-              <w:rPr>
-                <w:rFonts w:ascii="Times" w:hAnsi="Times" w:cs="Times"/>
-                <w:lang w:val="en-US"/>
-              </w:rPr>
-              <w:t xml:space="preserve"> </w:t>
-            </w:r>
-            <w:r>
-              <w:rPr>
-                <w:lang w:val="en-US"/>
-              </w:rPr>
-              <w:t>that</w:t>
+              <w:t>function shall</w:t>
+            </w:r>
+            <w:r>
+              <w:rPr>
+                <w:rFonts w:ascii="Times" w:hAnsi="Times" w:cs="Times"/>
+                <w:lang w:val="en-US"/>
+              </w:rPr>
+              <w:t xml:space="preserve"> </w:t>
+            </w:r>
+            <w:r>
+              <w:rPr>
+                <w:lang w:val="en-US"/>
+              </w:rPr>
+              <w:t>be</w:t>
+            </w:r>
+            <w:r>
+              <w:rPr>
+                <w:rFonts w:ascii="Times" w:hAnsi="Times" w:cs="Times"/>
+                <w:lang w:val="en-US"/>
+              </w:rPr>
+              <w:t xml:space="preserve"> </w:t>
+            </w:r>
+            <w:r>
+              <w:rPr>
+                <w:lang w:val="en-US"/>
+              </w:rPr>
+              <w:t>deactivated</w:t>
+            </w:r>
+            <w:r>
+              <w:rPr>
+                <w:rFonts w:ascii="Times" w:hAnsi="Times" w:cs="Times"/>
+                <w:lang w:val="en-US"/>
+              </w:rPr>
+              <w:t xml:space="preserve"> </w:t>
+            </w:r>
+            <w:r>
+              <w:rPr>
+                <w:lang w:val="en-US"/>
+              </w:rPr>
+              <w:t>when</w:t>
             </w:r>
             <w:r>
               <w:rPr>
@@ -4487,86 +4858,7 @@
               <w:rPr>
                 <w:lang w:val="en-US"/>
               </w:rPr>
-              <w:t>lane</w:t>
-            </w:r>
-            <w:r>
-              <w:rPr>
-                <w:rFonts w:ascii="Times" w:hAnsi="Times" w:cs="Times"/>
-                <w:lang w:val="en-US"/>
-              </w:rPr>
-              <w:t xml:space="preserve"> </w:t>
-            </w:r>
-            <w:r>
-              <w:rPr>
-                <w:lang w:val="en-US"/>
-              </w:rPr>
-              <w:t>departure oscillating</w:t>
-            </w:r>
-            <w:r>
-              <w:rPr>
-                <w:rFonts w:ascii="Times" w:hAnsi="Times" w:cs="Times"/>
-                <w:lang w:val="en-US"/>
-              </w:rPr>
-              <w:t xml:space="preserve"> </w:t>
-            </w:r>
-            <w:r>
-              <w:rPr>
-                <w:lang w:val="en-US"/>
-              </w:rPr>
-              <w:t>torque</w:t>
-            </w:r>
-            <w:r>
-              <w:rPr>
-                <w:rFonts w:ascii="Times" w:hAnsi="Times" w:cs="Times"/>
-                <w:lang w:val="en-US"/>
-              </w:rPr>
-              <w:t xml:space="preserve"> </w:t>
-            </w:r>
-            <w:r>
-              <w:rPr>
-                <w:lang w:val="en-US"/>
-              </w:rPr>
-              <w:t>frequency</w:t>
-            </w:r>
-            <w:r>
-              <w:rPr>
-                <w:rFonts w:ascii="Times" w:hAnsi="Times" w:cs="Times"/>
-                <w:lang w:val="en-US"/>
-              </w:rPr>
-              <w:t xml:space="preserve"> </w:t>
-            </w:r>
-            <w:r>
-              <w:rPr>
-                <w:lang w:val="en-US"/>
-              </w:rPr>
-              <w:t>is</w:t>
-            </w:r>
-            <w:r>
-              <w:rPr>
-                <w:rFonts w:ascii="Times" w:hAnsi="Times" w:cs="Times"/>
-                <w:lang w:val="en-US"/>
-              </w:rPr>
-              <w:t xml:space="preserve"> </w:t>
-            </w:r>
-            <w:r>
-              <w:rPr>
-                <w:lang w:val="en-US"/>
-              </w:rPr>
-              <w:t xml:space="preserve">below </w:t>
-            </w:r>
-            <w:proofErr w:type="spellStart"/>
-            <w:r>
-              <w:rPr>
-                <w:lang w:val="en-US"/>
-              </w:rPr>
-              <w:t>Max_Torque_Frequency</w:t>
-            </w:r>
-            <w:proofErr w:type="spellEnd"/>
-            <w:r>
-              <w:rPr>
-                <w:lang w:val="en-US"/>
-              </w:rPr>
-              <w:t xml:space="preserve">. </w:t>
+              <w:t>camera sensor stops working.</w:t>
             </w:r>
           </w:p>
         </w:tc>
@@ -4606,339 +4898,8 @@
               <w:spacing w:line="240" w:lineRule="auto"/>
             </w:pPr>
             <w:r>
-              <w:t xml:space="preserve">50 </w:t>
-            </w:r>
-            <w:proofErr w:type="spellStart"/>
-            <w:r>
-              <w:t>ms</w:t>
-            </w:r>
-            <w:proofErr w:type="spellEnd"/>
-          </w:p>
-        </w:tc>
-        <w:tc>
-          <w:tcPr>
-            <w:tcW w:w="1920" w:type="dxa"/>
-            <w:tcMar>
-              <w:top w:w="100" w:type="dxa"/>
-              <w:left w:w="100" w:type="dxa"/>
-              <w:bottom w:w="100" w:type="dxa"/>
-              <w:right w:w="100" w:type="dxa"/>
-            </w:tcMar>
-          </w:tcPr>
-          <w:p>
-            <w:pPr>
-              <w:widowControl w:val="0"/>
-              <w:pBdr>
-                <w:top w:val="none" w:sz="0" w:space="0" w:color="auto"/>
-                <w:left w:val="none" w:sz="0" w:space="0" w:color="auto"/>
-                <w:bottom w:val="none" w:sz="0" w:space="0" w:color="auto"/>
-                <w:right w:val="none" w:sz="0" w:space="0" w:color="auto"/>
-                <w:between w:val="none" w:sz="0" w:space="0" w:color="auto"/>
-              </w:pBdr>
-              <w:autoSpaceDE w:val="0"/>
-              <w:autoSpaceDN w:val="0"/>
-              <w:adjustRightInd w:val="0"/>
-              <w:spacing w:after="240" w:line="360" w:lineRule="atLeast"/>
-              <w:rPr>
-                <w:rFonts w:ascii="Times" w:hAnsi="Times" w:cs="Times"/>
-                <w:lang w:val="en-US"/>
-              </w:rPr>
-            </w:pPr>
-            <w:r>
-              <w:rPr>
-                <w:lang w:val="en-US"/>
-              </w:rPr>
-              <w:t>Vibration frequency</w:t>
-            </w:r>
-            <w:r>
-              <w:rPr>
-                <w:rFonts w:ascii="Times" w:hAnsi="Times" w:cs="Times"/>
-                <w:lang w:val="en-US"/>
-              </w:rPr>
-              <w:t xml:space="preserve"> </w:t>
-            </w:r>
-            <w:r>
-              <w:rPr>
-                <w:lang w:val="en-US"/>
-              </w:rPr>
-              <w:t xml:space="preserve">is below </w:t>
-            </w:r>
-            <w:proofErr w:type="spellStart"/>
-            <w:r>
-              <w:rPr>
-                <w:lang w:val="en-US"/>
-              </w:rPr>
-              <w:t>Max_Torque_Fr</w:t>
-            </w:r>
-            <w:proofErr w:type="spellEnd"/>
-            <w:r>
-              <w:rPr>
-                <w:lang w:val="en-US"/>
-              </w:rPr>
-              <w:t xml:space="preserve"> </w:t>
-            </w:r>
-            <w:proofErr w:type="spellStart"/>
-            <w:r>
-              <w:rPr>
-                <w:lang w:val="en-US"/>
-              </w:rPr>
-              <w:t>equency</w:t>
-            </w:r>
-            <w:proofErr w:type="spellEnd"/>
-            <w:r>
-              <w:rPr>
-                <w:lang w:val="en-US"/>
-              </w:rPr>
-              <w:t xml:space="preserve">. </w:t>
-            </w:r>
-          </w:p>
-        </w:tc>
-      </w:tr>
-      <w:tr>
-        <w:tc>
-          <w:tcPr>
-            <w:tcW w:w="1530" w:type="dxa"/>
-            <w:tcMar>
-              <w:top w:w="100" w:type="dxa"/>
-              <w:left w:w="100" w:type="dxa"/>
-              <w:bottom w:w="100" w:type="dxa"/>
-              <w:right w:w="100" w:type="dxa"/>
-            </w:tcMar>
-          </w:tcPr>
-          <w:p>
-            <w:pPr>
-              <w:widowControl w:val="0"/>
-              <w:spacing w:line="240" w:lineRule="auto"/>
-            </w:pPr>
-            <w:r>
-              <w:t>Functional</w:t>
-            </w:r>
-          </w:p>
-          <w:p>
-            <w:pPr>
-              <w:widowControl w:val="0"/>
-              <w:spacing w:line="240" w:lineRule="auto"/>
-            </w:pPr>
-            <w:r>
-              <w:t>Safety</w:t>
-            </w:r>
-          </w:p>
-          <w:p>
-            <w:pPr>
-              <w:widowControl w:val="0"/>
-              <w:spacing w:line="240" w:lineRule="auto"/>
-            </w:pPr>
-            <w:r>
-              <w:t>Requirement</w:t>
-            </w:r>
-          </w:p>
-          <w:p>
-            <w:pPr>
-              <w:widowControl w:val="0"/>
-              <w:spacing w:line="240" w:lineRule="auto"/>
-            </w:pPr>
-            <w:r>
-              <w:t>01-03</w:t>
-            </w:r>
-          </w:p>
-        </w:tc>
-        <w:tc>
-          <w:tcPr>
-            <w:tcW w:w="4500" w:type="dxa"/>
-            <w:tcMar>
-              <w:top w:w="100" w:type="dxa"/>
-              <w:left w:w="100" w:type="dxa"/>
-              <w:bottom w:w="100" w:type="dxa"/>
-              <w:right w:w="100" w:type="dxa"/>
-            </w:tcMar>
-          </w:tcPr>
-          <w:p>
-            <w:pPr>
-              <w:widowControl w:val="0"/>
-              <w:pBdr>
-                <w:top w:val="none" w:sz="0" w:space="0" w:color="auto"/>
-                <w:left w:val="none" w:sz="0" w:space="0" w:color="auto"/>
-                <w:bottom w:val="none" w:sz="0" w:space="0" w:color="auto"/>
-                <w:right w:val="none" w:sz="0" w:space="0" w:color="auto"/>
-                <w:between w:val="none" w:sz="0" w:space="0" w:color="auto"/>
-              </w:pBdr>
-              <w:autoSpaceDE w:val="0"/>
-              <w:autoSpaceDN w:val="0"/>
-              <w:adjustRightInd w:val="0"/>
-              <w:spacing w:after="240" w:line="360" w:lineRule="atLeast"/>
-              <w:rPr>
-                <w:rFonts w:ascii="Times" w:hAnsi="Times" w:cs="Times"/>
-                <w:lang w:val="en-US"/>
-              </w:rPr>
-            </w:pPr>
-            <w:r>
-              <w:rPr>
-                <w:lang w:val="en-US"/>
-              </w:rPr>
-              <w:t>The</w:t>
-            </w:r>
-            <w:r>
-              <w:rPr>
-                <w:rFonts w:ascii="Times" w:hAnsi="Times" w:cs="Times"/>
-                <w:lang w:val="en-US"/>
-              </w:rPr>
-              <w:t xml:space="preserve"> </w:t>
-            </w:r>
-            <w:r>
-              <w:rPr>
-                <w:lang w:val="en-US"/>
-              </w:rPr>
-              <w:t>Lane</w:t>
-            </w:r>
-            <w:r>
-              <w:rPr>
-                <w:rFonts w:ascii="Times" w:hAnsi="Times" w:cs="Times"/>
-                <w:lang w:val="en-US"/>
-              </w:rPr>
-              <w:t xml:space="preserve"> </w:t>
-            </w:r>
-            <w:r>
-              <w:rPr>
-                <w:lang w:val="en-US"/>
-              </w:rPr>
-              <w:t>Departure</w:t>
-            </w:r>
-            <w:r>
-              <w:rPr>
-                <w:rFonts w:ascii="Times" w:hAnsi="Times" w:cs="Times"/>
-                <w:lang w:val="en-US"/>
-              </w:rPr>
-              <w:t xml:space="preserve"> </w:t>
-            </w:r>
-            <w:r>
-              <w:rPr>
-                <w:lang w:val="en-US"/>
-              </w:rPr>
-              <w:t>Warning</w:t>
-            </w:r>
-            <w:r>
-              <w:rPr>
-                <w:rFonts w:ascii="Times" w:hAnsi="Times" w:cs="Times"/>
-                <w:lang w:val="en-US"/>
-              </w:rPr>
-              <w:t xml:space="preserve"> </w:t>
-            </w:r>
-            <w:r>
-              <w:rPr>
-                <w:lang w:val="en-US"/>
-              </w:rPr>
-              <w:t>function shall</w:t>
-            </w:r>
-            <w:r>
-              <w:rPr>
-                <w:rFonts w:ascii="Times" w:hAnsi="Times" w:cs="Times"/>
-                <w:lang w:val="en-US"/>
-              </w:rPr>
-              <w:t xml:space="preserve"> </w:t>
-            </w:r>
-            <w:r>
-              <w:rPr>
-                <w:lang w:val="en-US"/>
-              </w:rPr>
-              <w:t>be</w:t>
-            </w:r>
-            <w:r>
-              <w:rPr>
-                <w:rFonts w:ascii="Times" w:hAnsi="Times" w:cs="Times"/>
-                <w:lang w:val="en-US"/>
-              </w:rPr>
-              <w:t xml:space="preserve"> </w:t>
-            </w:r>
-            <w:r>
-              <w:rPr>
-                <w:lang w:val="en-US"/>
-              </w:rPr>
-              <w:t>deactivated</w:t>
-            </w:r>
-            <w:r>
-              <w:rPr>
-                <w:rFonts w:ascii="Times" w:hAnsi="Times" w:cs="Times"/>
-                <w:lang w:val="en-US"/>
-              </w:rPr>
-              <w:t xml:space="preserve"> </w:t>
-            </w:r>
-            <w:r>
-              <w:rPr>
-                <w:lang w:val="en-US"/>
-              </w:rPr>
-              <w:t>when</w:t>
-            </w:r>
-            <w:r>
-              <w:rPr>
-                <w:rFonts w:ascii="Times" w:hAnsi="Times" w:cs="Times"/>
-                <w:lang w:val="en-US"/>
-              </w:rPr>
-              <w:t xml:space="preserve"> </w:t>
-            </w:r>
-            <w:r>
-              <w:rPr>
-                <w:lang w:val="en-US"/>
-              </w:rPr>
-              <w:t>the</w:t>
-            </w:r>
-            <w:r>
-              <w:rPr>
-                <w:rFonts w:ascii="Times" w:hAnsi="Times" w:cs="Times"/>
-                <w:lang w:val="en-US"/>
-              </w:rPr>
-              <w:t xml:space="preserve"> </w:t>
-            </w:r>
-            <w:r>
-              <w:rPr>
-                <w:lang w:val="en-US"/>
-              </w:rPr>
-              <w:t>camera sensor stops working.</w:t>
-            </w:r>
-          </w:p>
-        </w:tc>
-        <w:tc>
-          <w:tcPr>
-            <w:tcW w:w="360" w:type="dxa"/>
-            <w:tcMar>
-              <w:top w:w="100" w:type="dxa"/>
-              <w:left w:w="100" w:type="dxa"/>
-              <w:bottom w:w="100" w:type="dxa"/>
-              <w:right w:w="100" w:type="dxa"/>
-            </w:tcMar>
-          </w:tcPr>
-          <w:p>
-            <w:pPr>
-              <w:widowControl w:val="0"/>
-              <w:spacing w:line="240" w:lineRule="auto"/>
-            </w:pPr>
-            <w:r>
-              <w:t>C</w:t>
-            </w:r>
-          </w:p>
-        </w:tc>
-        <w:tc>
-          <w:tcPr>
-            <w:tcW w:w="1245" w:type="dxa"/>
-            <w:tcMar>
-              <w:top w:w="100" w:type="dxa"/>
-              <w:left w:w="100" w:type="dxa"/>
-              <w:bottom w:w="100" w:type="dxa"/>
-              <w:right w:w="100" w:type="dxa"/>
-            </w:tcMar>
-          </w:tcPr>
-          <w:p>
-            <w:pPr>
-              <w:widowControl w:val="0"/>
-              <w:spacing w:line="240" w:lineRule="auto"/>
-            </w:pPr>
-            <w:r>
-              <w:t xml:space="preserve">10 </w:t>
-            </w:r>
-            <w:proofErr w:type="spellStart"/>
-            <w:r>
-              <w:t>ms</w:t>
-            </w:r>
-            <w:proofErr w:type="spellEnd"/>
+              <w:t>10 ms</w:t>
+            </w:r>
           </w:p>
         </w:tc>
         <w:tc>
@@ -5015,6 +4976,7 @@
               <w:rPr>
                 <w:b/>
               </w:rPr>
+              <w:lastRenderedPageBreak/>
               <w:t>ID</w:t>
             </w:r>
           </w:p>
@@ -5194,19 +5156,11 @@
               </w:rPr>
               <w:t xml:space="preserve"> </w:t>
             </w:r>
-            <w:proofErr w:type="spellStart"/>
-            <w:r>
-              <w:rPr>
-                <w:lang w:val="en-US"/>
-              </w:rPr>
-              <w:t>Max_Torque_Amplitude</w:t>
-            </w:r>
-            <w:proofErr w:type="spellEnd"/>
-            <w:r>
-              <w:rPr>
-                <w:lang w:val="en-US"/>
-              </w:rPr>
-              <w:t xml:space="preserve"> chosen</w:t>
+            <w:r>
+              <w:rPr>
+                <w:lang w:val="en-US"/>
+              </w:rPr>
+              <w:t>Max_Torque_Amplitude chosen</w:t>
             </w:r>
             <w:r>
               <w:rPr>
@@ -5577,19 +5531,11 @@
               </w:rPr>
               <w:t xml:space="preserve"> </w:t>
             </w:r>
-            <w:proofErr w:type="spellStart"/>
-            <w:r>
-              <w:rPr>
-                <w:lang w:val="en-US"/>
-              </w:rPr>
-              <w:t>Max_Torque_Amplitude</w:t>
-            </w:r>
-            <w:proofErr w:type="spellEnd"/>
-            <w:r>
-              <w:rPr>
-                <w:lang w:val="en-US"/>
-              </w:rPr>
-              <w:t xml:space="preserve">. </w:t>
+            <w:r>
+              <w:rPr>
+                <w:lang w:val="en-US"/>
+              </w:rPr>
+              <w:t xml:space="preserve">Max_Torque_Amplitude. </w:t>
             </w:r>
           </w:p>
         </w:tc>
@@ -5684,19 +5630,11 @@
               </w:rPr>
               <w:t xml:space="preserve"> </w:t>
             </w:r>
-            <w:proofErr w:type="spellStart"/>
-            <w:r>
-              <w:rPr>
-                <w:lang w:val="en-US"/>
-              </w:rPr>
-              <w:t>Max_Torque_Frequency</w:t>
-            </w:r>
-            <w:proofErr w:type="spellEnd"/>
-            <w:r>
-              <w:rPr>
-                <w:lang w:val="en-US"/>
-              </w:rPr>
-              <w:t xml:space="preserve"> chosen</w:t>
+            <w:r>
+              <w:rPr>
+                <w:lang w:val="en-US"/>
+              </w:rPr>
+              <w:t>Max_Torque_Frequency chosen</w:t>
             </w:r>
             <w:r>
               <w:rPr>
@@ -6028,19 +5966,11 @@
               </w:rPr>
               <w:t xml:space="preserve"> </w:t>
             </w:r>
-            <w:proofErr w:type="spellStart"/>
-            <w:r>
-              <w:rPr>
-                <w:lang w:val="en-US"/>
-              </w:rPr>
-              <w:t>Max_Torque_Frequency</w:t>
-            </w:r>
-            <w:proofErr w:type="spellEnd"/>
-            <w:r>
-              <w:rPr>
-                <w:lang w:val="en-US"/>
-              </w:rPr>
-              <w:t xml:space="preserve">. </w:t>
+            <w:r>
+              <w:rPr>
+                <w:lang w:val="en-US"/>
+              </w:rPr>
+              <w:t xml:space="preserve">Max_Torque_Frequency. </w:t>
             </w:r>
           </w:p>
         </w:tc>
@@ -6873,21 +6803,7 @@
               <w:rPr>
                 <w:lang w:val="en-US"/>
               </w:rPr>
-              <w:t xml:space="preserve">only </w:t>
-            </w:r>
-            <w:proofErr w:type="spellStart"/>
-            <w:r>
-              <w:rPr>
-                <w:lang w:val="en-US"/>
-              </w:rPr>
-              <w:t>Max_Duration</w:t>
-            </w:r>
-            <w:proofErr w:type="spellEnd"/>
-            <w:r>
-              <w:rPr>
-                <w:lang w:val="en-US"/>
-              </w:rPr>
-              <w:t xml:space="preserve">. </w:t>
+              <w:t xml:space="preserve">only Max_Duration. </w:t>
             </w:r>
           </w:p>
         </w:tc>
@@ -6927,13 +6843,8 @@
               <w:spacing w:line="240" w:lineRule="auto"/>
             </w:pPr>
             <w:r>
-              <w:t xml:space="preserve">500 </w:t>
-            </w:r>
-            <w:proofErr w:type="spellStart"/>
-            <w:r>
-              <w:t>ms</w:t>
-            </w:r>
-            <w:proofErr w:type="spellEnd"/>
+              <w:t>500 ms</w:t>
+            </w:r>
           </w:p>
         </w:tc>
         <w:tc>
@@ -7342,13 +7253,8 @@
               <w:spacing w:line="240" w:lineRule="auto"/>
             </w:pPr>
             <w:r>
-              <w:t xml:space="preserve">10 </w:t>
-            </w:r>
-            <w:proofErr w:type="spellStart"/>
-            <w:r>
-              <w:t>ms</w:t>
-            </w:r>
-            <w:proofErr w:type="spellEnd"/>
+              <w:t>10 ms</w:t>
+            </w:r>
           </w:p>
         </w:tc>
         <w:tc>
@@ -7407,6 +7313,7 @@
     <w:p/>
     <w:p>
       <w:r>
+        <w:lastRenderedPageBreak/>
         <w:t>Lane Keeping Assistance (LKA) Verification and Validation Acceptance Criteria:</w:t>
       </w:r>
     </w:p>
@@ -7647,14 +7554,12 @@
               </w:rPr>
               <w:t xml:space="preserve"> </w:t>
             </w:r>
-            <w:proofErr w:type="spellStart"/>
             <w:r>
               <w:rPr>
                 <w:lang w:val="en-US"/>
               </w:rPr>
               <w:t>Max_Duration</w:t>
             </w:r>
-            <w:proofErr w:type="spellEnd"/>
             <w:r>
               <w:rPr>
                 <w:rFonts w:ascii="Times" w:hAnsi="Times" w:cs="Times"/>
@@ -7950,21 +7855,7 @@
               <w:rPr>
                 <w:lang w:val="en-US"/>
               </w:rPr>
-              <w:t xml:space="preserve">exceeded </w:t>
-            </w:r>
-            <w:proofErr w:type="spellStart"/>
-            <w:r>
-              <w:rPr>
-                <w:lang w:val="en-US"/>
-              </w:rPr>
-              <w:t>Max_Duration</w:t>
-            </w:r>
-            <w:proofErr w:type="spellEnd"/>
-            <w:r>
-              <w:rPr>
-                <w:lang w:val="en-US"/>
-              </w:rPr>
-              <w:t xml:space="preserve">. </w:t>
+              <w:t xml:space="preserve">exceeded Max_Duration. </w:t>
             </w:r>
           </w:p>
         </w:tc>
@@ -8411,10 +8302,10 @@
           <w:lang w:val="en-US"/>
         </w:rPr>
         <w:drawing>
-          <wp:inline distT="0" distB="0" distL="0" distR="0" wp14:anchorId="2ED52385" wp14:editId="5E2193A3">
+          <wp:inline distT="0" distB="0" distL="0" distR="0" wp14:anchorId="5D7C42F7" wp14:editId="3D478EB9">
             <wp:extent cx="5943600" cy="3343275"/>
             <wp:effectExtent l="0" t="0" r="0" b="9525"/>
-            <wp:docPr id="5" name="Picture 5"/>
+            <wp:docPr id="6" name="Picture 6"/>
             <wp:cNvGraphicFramePr>
               <a:graphicFrameLocks xmlns:a="http://schemas.openxmlformats.org/drawingml/2006/main" noChangeAspect="1"/>
             </wp:cNvGraphicFramePr>
@@ -8422,7 +8313,7 @@
               <a:graphicData uri="http://schemas.openxmlformats.org/drawingml/2006/picture">
                 <pic:pic xmlns:pic="http://schemas.openxmlformats.org/drawingml/2006/picture">
                   <pic:nvPicPr>
-                    <pic:cNvPr id="5" name="graphic_asset_4.png"/>
+                    <pic:cNvPr id="6" name="graphic_asset_3.png"/>
                     <pic:cNvPicPr/>
                   </pic:nvPicPr>
                   <pic:blipFill>
@@ -8452,6 +8343,8 @@
           </wp:inline>
         </w:drawing>
       </w:r>
+    </w:p>
+    <w:p>
       <w:bookmarkStart w:id="19" w:name="_g2lqf7kmbspk" w:colFirst="0" w:colLast="0"/>
       <w:bookmarkEnd w:id="19"/>
     </w:p>
@@ -8864,21 +8757,7 @@
               <w:rPr>
                 <w:lang w:val="en-US"/>
               </w:rPr>
-              <w:t xml:space="preserve">below </w:t>
-            </w:r>
-            <w:proofErr w:type="spellStart"/>
-            <w:r>
-              <w:rPr>
-                <w:lang w:val="en-US"/>
-              </w:rPr>
-              <w:t>Max_Torque_Amplitude</w:t>
-            </w:r>
-            <w:proofErr w:type="spellEnd"/>
-            <w:r>
-              <w:rPr>
-                <w:lang w:val="en-US"/>
-              </w:rPr>
-              <w:t>.</w:t>
+              <w:t>below Max_Torque_Amplitude.</w:t>
             </w:r>
           </w:p>
         </w:tc>
@@ -9191,19 +9070,11 @@
               </w:rPr>
               <w:t xml:space="preserve">below </w:t>
             </w:r>
-            <w:proofErr w:type="spellStart"/>
-            <w:r>
-              <w:rPr>
-                <w:lang w:val="en-US"/>
-              </w:rPr>
-              <w:t>Max_Torque_Frequency</w:t>
-            </w:r>
-            <w:proofErr w:type="spellEnd"/>
-            <w:r>
-              <w:rPr>
-                <w:lang w:val="en-US"/>
-              </w:rPr>
-              <w:t>.</w:t>
+            <w:r>
+              <w:rPr>
+                <w:lang w:val="en-US"/>
+              </w:rPr>
+              <w:t>Max_Torque_Frequency.</w:t>
             </w:r>
           </w:p>
         </w:tc>
@@ -9793,21 +9664,7 @@
               <w:rPr>
                 <w:lang w:val="en-US"/>
               </w:rPr>
-              <w:t xml:space="preserve">only </w:t>
-            </w:r>
-            <w:proofErr w:type="spellStart"/>
-            <w:r>
-              <w:rPr>
-                <w:lang w:val="en-US"/>
-              </w:rPr>
-              <w:t>Max_Duration</w:t>
-            </w:r>
-            <w:proofErr w:type="spellEnd"/>
-            <w:r>
-              <w:rPr>
-                <w:lang w:val="en-US"/>
-              </w:rPr>
-              <w:t>.</w:t>
+              <w:t>only Max_Duration.</w:t>
             </w:r>
           </w:p>
         </w:tc>

</xml_diff>